<commit_message>
Update Lab 2 Worksheet (remove geocoordinates - not needed here)
</commit_message>
<xml_diff>
--- a/labs/Lab02_RDT/Lab2_Worksheet.docx
+++ b/labs/Lab02_RDT/Lab2_Worksheet.docx
@@ -27,22 +27,6 @@
       </w:r>
       <w:r>
         <w:t xml:space="preserve"> Site:</w:t>
-      </w:r>
-    </w:p>
-    <w:p/>
-    <w:p>
-      <w:r>
-        <w:t>Fabric Client Geographic Coordinates:</w:t>
-      </w:r>
-    </w:p>
-    <w:p>
-      <w:r>
-        <w:t>Fabric Server Geographic Coordinates:</w:t>
-      </w:r>
-    </w:p>
-    <w:p>
-      <w:r>
-        <w:t>Distance Between Sites (in miles or km):</w:t>
       </w:r>
     </w:p>
     <w:p/>
@@ -241,6 +225,7 @@
     </w:p>
     <w:p>
       <w:r>
+        <w:lastRenderedPageBreak/>
         <w:t>Number of expected timeouts:</w:t>
       </w:r>
     </w:p>

</xml_diff>